<commit_message>
Po zajeciach 25.03 TN
</commit_message>
<xml_diff>
--- a/Doc/To do.docx
+++ b/Doc/To do.docx
@@ -4,13 +4,19 @@
   <w:body>
     <w:p>
       <w:r>
-        <w:t>18 marca 2020:</w:t>
+        <w:t>18 marca 2020</w:t>
+      </w:r>
+      <w:r>
+        <w:t xml:space="preserve"> /25 marca</w:t>
       </w:r>
     </w:p>
     <w:p/>
     <w:p>
       <w:r>
-        <w:t>Na następne zajęcia 1 kwietnia:</w:t>
+        <w:t>Na następne zajęcia 1 kwietnia</w:t>
+      </w:r>
+      <w:r>
+        <w:t>/8 kwietnia</w:t>
       </w:r>
     </w:p>
     <w:p>
@@ -35,8 +41,6 @@
       <w:r>
         <w:t xml:space="preserve"> itd. , sygnatury funkcji</w:t>
       </w:r>
-      <w:bookmarkStart w:id="0" w:name="_GoBack"/>
-      <w:bookmarkEnd w:id="0"/>
     </w:p>
     <w:p/>
     <w:p>
@@ -56,7 +60,13 @@
           <w:rPr>
             <w:rStyle w:val="Hipercze"/>
           </w:rPr>
-          <w:t>https://git-scm.com/book/en/v2</w:t>
+          <w:t>https://git-scm.com/book/</w:t>
+        </w:r>
+        <w:r>
+          <w:rPr>
+            <w:rStyle w:val="Hipercze"/>
+          </w:rPr>
+          <w:t>en/v2</w:t>
         </w:r>
       </w:hyperlink>
     </w:p>
@@ -84,7 +94,15 @@
           <w:rPr>
             <w:rStyle w:val="Hipercze"/>
           </w:rPr>
-          <w:t>https://www.oreilly.com/</w:t>
+          <w:t>https://www.o</w:t>
+        </w:r>
+        <w:bookmarkStart w:id="0" w:name="_GoBack"/>
+        <w:bookmarkEnd w:id="0"/>
+        <w:r>
+          <w:rPr>
+            <w:rStyle w:val="Hipercze"/>
+          </w:rPr>
+          <w:t>reilly.com/</w:t>
         </w:r>
       </w:hyperlink>
     </w:p>
@@ -535,6 +553,18 @@
       <w:u w:val="single"/>
     </w:rPr>
   </w:style>
+  <w:style w:type="character" w:styleId="UyteHipercze">
+    <w:name w:val="FollowedHyperlink"/>
+    <w:basedOn w:val="Domylnaczcionkaakapitu"/>
+    <w:uiPriority w:val="99"/>
+    <w:semiHidden/>
+    <w:unhideWhenUsed/>
+    <w:rsid w:val="00DA252F"/>
+    <w:rPr>
+      <w:color w:val="954F72" w:themeColor="followedHyperlink"/>
+      <w:u w:val="single"/>
+    </w:rPr>
+  </w:style>
 </w:styles>
 </file>
 

</xml_diff>